<commit_message>
Local save before sync (20260201)
</commit_message>
<xml_diff>
--- a/classes/01-28 W/Homework_3_Control_Flow.docx
+++ b/classes/01-28 W/Homework_3_Control_Flow.docx
@@ -60,21 +60,86 @@
       </w:r>
     </w:p>
     <w:p>
-      <w:r>
-        <w:t>a) In what order do these lines execute?</w:t>
-      </w:r>
+      <w:pPr>
+        <w:pStyle w:val="ListParagraph"/>
+        <w:numPr>
+          <w:ilvl w:val="0"/>
+          <w:numId w:val="10"/>
+        </w:numPr>
+      </w:pPr>
+      <w:r>
+        <w:t>In what order do these lines execute?</w:t>
+      </w:r>
+    </w:p>
+    <w:p>
+      <w:pPr>
+        <w:ind w:left="720"/>
+      </w:pPr>
+      <w:r>
+        <w:t xml:space="preserve">Top-Bottom. </w:t>
+      </w:r>
+    </w:p>
+    <w:p>
+      <w:pPr>
+        <w:ind w:left="720"/>
+      </w:pPr>
+      <w:r>
+        <w:t>A</w:t>
+      </w:r>
+    </w:p>
+    <w:p>
+      <w:pPr>
+        <w:ind w:left="720"/>
+      </w:pPr>
+      <w:r>
+        <w:t>B</w:t>
+      </w:r>
+    </w:p>
+    <w:p>
+      <w:pPr>
+        <w:ind w:left="720"/>
+      </w:pPr>
+      <w:r>
+        <w:t>C</w:t>
+      </w:r>
+    </w:p>
+    <w:p>
+      <w:pPr>
+        <w:ind w:left="720"/>
+      </w:pPr>
       <w:r>
         <w:br/>
         <w:t>b) Does any line ever get skipped? Why or why not?</w:t>
       </w:r>
     </w:p>
     <w:p>
-      <w:r>
-        <w:t>2. Consider the following code:</w:t>
+      <w:pPr>
+        <w:ind w:left="720"/>
+      </w:pPr>
+      <w:r>
+        <w:t xml:space="preserve">No lines are skipped because there is no function aside </w:t>
+      </w:r>
+      <w:proofErr w:type="gramStart"/>
+      <w:r>
+        <w:t>from,</w:t>
+      </w:r>
+      <w:proofErr w:type="gramEnd"/>
+      <w:r>
+        <w:t xml:space="preserve"> Print. No loops or conditionals exist, so the code will run as written. </w:t>
       </w:r>
     </w:p>
     <w:p>
       <w:pPr>
+        <w:pStyle w:val="ListParagraph"/>
+      </w:pPr>
+    </w:p>
+    <w:p>
+      <w:r>
+        <w:t>2. Consider the following code:</w:t>
+      </w:r>
+    </w:p>
+    <w:p>
+      <w:pPr>
         <w:pStyle w:val="IntenseQuote"/>
       </w:pPr>
       <w:r>
@@ -100,13 +165,45 @@
       </w:r>
     </w:p>
     <w:p>
-      <w:r>
-        <w:t>a) Which lines execute?</w:t>
+      <w:pPr>
+        <w:pStyle w:val="ListParagraph"/>
+        <w:numPr>
+          <w:ilvl w:val="0"/>
+          <w:numId w:val="11"/>
+        </w:numPr>
+      </w:pPr>
+      <w:r>
+        <w:t>Which lines execute?</w:t>
+      </w:r>
+    </w:p>
+    <w:p>
+      <w:pPr>
+        <w:pStyle w:val="ListParagraph"/>
+      </w:pPr>
+      <w:r>
+        <w:lastRenderedPageBreak/>
+        <w:t xml:space="preserve">All the code will run, but we will not see Print A because x&lt;10. We will only see output B.  </w:t>
       </w:r>
       <w:r>
         <w:br/>
         <w:t>b) Which line might not execute?</w:t>
       </w:r>
+    </w:p>
+    <w:p>
+      <w:pPr>
+        <w:ind w:firstLine="720"/>
+      </w:pPr>
+      <w:r>
+        <w:t xml:space="preserve">Line Print A will only run if X&gt;10, </w:t>
+      </w:r>
+      <w:proofErr w:type="gramStart"/>
+      <w:r>
+        <w:t>which it</w:t>
+      </w:r>
+      <w:proofErr w:type="gramEnd"/>
+      <w:r>
+        <w:t xml:space="preserve"> is not in this case. </w:t>
+      </w:r>
       <w:r>
         <w:br/>
         <w:t>c) What new concept allows this behavior?</w:t>
@@ -114,13 +211,21 @@
     </w:p>
     <w:p>
       <w:pPr>
-        <w:pStyle w:val="Heading2"/>
-      </w:pPr>
-      <w:r>
-        <w:t>Part 2 — Truthiness of Primitive Values</w:t>
+        <w:ind w:firstLine="720"/>
+      </w:pPr>
+      <w:r>
+        <w:t xml:space="preserve">This new concept is a conditional statement, specifically an if statement. This means certain lines of code on the back end of an if statement will only be executed if the conditions are met. </w:t>
       </w:r>
     </w:p>
     <w:p>
+      <w:pPr>
+        <w:pStyle w:val="Heading2"/>
+      </w:pPr>
+      <w:r>
+        <w:t>Part 2 — Truthiness of Primitive Values</w:t>
+      </w:r>
+    </w:p>
+    <w:p>
       <w:r>
         <w:t>For each value below, fill in:</w:t>
       </w:r>
@@ -149,17 +254,33 @@
         <w:t xml:space="preserve">   Type:</w:t>
       </w:r>
       <w:r>
+        <w:t xml:space="preserve"> Integer</w:t>
+      </w:r>
+      <w:r>
         <w:br/>
         <w:t xml:space="preserve">   Truthy / Falsey:</w:t>
       </w:r>
       <w:r>
+        <w:t xml:space="preserve"> Falsey</w:t>
+      </w:r>
+      <w:r>
         <w:br/>
         <w:t xml:space="preserve">   Explanation:</w:t>
       </w:r>
+      <w:r>
+        <w:t xml:space="preserve"> Any time an integer has a value of 0, we consider it </w:t>
+      </w:r>
+      <w:proofErr w:type="spellStart"/>
+      <w:r>
+        <w:t>falsey</w:t>
+      </w:r>
+      <w:proofErr w:type="spellEnd"/>
+      <w:r>
+        <w:t xml:space="preserve"> because Python understands the value as empty. </w:t>
+      </w:r>
     </w:p>
     <w:p>
       <w:r>
-        <w:lastRenderedPageBreak/>
         <w:t>4. Value: -3</w:t>
       </w:r>
       <w:r>
@@ -167,13 +288,22 @@
         <w:t xml:space="preserve">   Type:</w:t>
       </w:r>
       <w:r>
+        <w:t xml:space="preserve"> Integer</w:t>
+      </w:r>
+      <w:r>
         <w:br/>
         <w:t xml:space="preserve">   Truthy / Falsey:</w:t>
       </w:r>
       <w:r>
+        <w:t xml:space="preserve"> Truthy </w:t>
+      </w:r>
+      <w:r>
         <w:br/>
         <w:t xml:space="preserve">   Explanation:</w:t>
       </w:r>
+      <w:r>
+        <w:t xml:space="preserve"> Any non-zero integer in python is truthy, regardless of positive or negative. </w:t>
+      </w:r>
     </w:p>
     <w:p>
       <w:r>
@@ -184,30 +314,80 @@
         <w:t xml:space="preserve">   Type:</w:t>
       </w:r>
       <w:r>
+        <w:t xml:space="preserve"> Float</w:t>
+      </w:r>
+      <w:r>
         <w:br/>
         <w:t xml:space="preserve">   Truthy / Falsey:</w:t>
       </w:r>
       <w:r>
+        <w:t xml:space="preserve"> Falsey</w:t>
+      </w:r>
+      <w:r>
         <w:br/>
         <w:t xml:space="preserve">   Explanation:</w:t>
       </w:r>
+      <w:r>
+        <w:t xml:space="preserve"> Any number value equal to 0 is </w:t>
+      </w:r>
+      <w:proofErr w:type="spellStart"/>
+      <w:r>
+        <w:t>falsey</w:t>
+      </w:r>
+      <w:proofErr w:type="spellEnd"/>
+      <w:r>
+        <w:t xml:space="preserve"> despite this being a float type. 0.0 float is the same as an integer of 0 and both are </w:t>
+      </w:r>
+      <w:proofErr w:type="spellStart"/>
+      <w:r>
+        <w:t>falsey</w:t>
+      </w:r>
+      <w:proofErr w:type="spellEnd"/>
+      <w:r>
+        <w:t>.</w:t>
+      </w:r>
     </w:p>
     <w:p>
       <w:r>
-        <w:t>6. Value: ""</w:t>
+        <w:t xml:space="preserve">6. </w:t>
+      </w:r>
+      <w:proofErr w:type="gramStart"/>
+      <w:r>
+        <w:t>Value: "</w:t>
+      </w:r>
+      <w:proofErr w:type="gramEnd"/>
+      <w:r>
+        <w:t>"</w:t>
       </w:r>
       <w:r>
         <w:br/>
         <w:t xml:space="preserve">   Type:</w:t>
       </w:r>
       <w:r>
+        <w:t xml:space="preserve"> String</w:t>
+      </w:r>
+      <w:r>
         <w:br/>
         <w:t xml:space="preserve">   Truthy / Falsey:</w:t>
       </w:r>
       <w:r>
+        <w:t xml:space="preserve"> Falsey</w:t>
+      </w:r>
+      <w:r>
         <w:br/>
         <w:t xml:space="preserve">   Explanation:</w:t>
       </w:r>
+      <w:r>
+        <w:t xml:space="preserve"> All empty strings are </w:t>
+      </w:r>
+      <w:proofErr w:type="spellStart"/>
+      <w:r>
+        <w:t>falsey</w:t>
+      </w:r>
+      <w:proofErr w:type="spellEnd"/>
+      <w:r>
+        <w:t>. The “” contains no characters.</w:t>
+      </w:r>
     </w:p>
     <w:p>
       <w:r>
@@ -218,16 +398,34 @@
         <w:t xml:space="preserve">   Type:</w:t>
       </w:r>
       <w:r>
+        <w:t xml:space="preserve"> String</w:t>
+      </w:r>
+      <w:r>
         <w:br/>
         <w:t xml:space="preserve">   Truthy / Falsey:</w:t>
       </w:r>
       <w:r>
+        <w:t xml:space="preserve"> Truth</w:t>
+      </w:r>
+      <w:r>
         <w:br/>
         <w:t xml:space="preserve">   Explanation:</w:t>
       </w:r>
+      <w:r>
+        <w:t xml:space="preserve"> There is one space character </w:t>
+      </w:r>
+      <w:proofErr w:type="spellStart"/>
+      <w:r>
+        <w:t>insife</w:t>
+      </w:r>
+      <w:proofErr w:type="spellEnd"/>
+      <w:r>
+        <w:t xml:space="preserve"> the quotation marks, so this is a non-empty string. All of these are considered truthy in Python’s class rules. </w:t>
+      </w:r>
     </w:p>
     <w:p>
       <w:r>
+        <w:lastRenderedPageBreak/>
         <w:t>8. Value: None</w:t>
       </w:r>
       <w:r>
@@ -235,13 +433,35 @@
         <w:t xml:space="preserve">   Type:</w:t>
       </w:r>
       <w:r>
+        <w:t xml:space="preserve"> </w:t>
+      </w:r>
+      <w:proofErr w:type="spellStart"/>
+      <w:r>
+        <w:t>NoneType</w:t>
+      </w:r>
+      <w:proofErr w:type="spellEnd"/>
+      <w:r>
         <w:br/>
         <w:t xml:space="preserve">   Truthy / Falsey:</w:t>
       </w:r>
       <w:r>
+        <w:t xml:space="preserve"> Falsey</w:t>
+      </w:r>
+      <w:r>
         <w:br/>
         <w:t xml:space="preserve">   Explanation:</w:t>
       </w:r>
+      <w:r>
+        <w:t xml:space="preserve"> None represents an empty value, which we’ve established as all </w:t>
+      </w:r>
+      <w:proofErr w:type="spellStart"/>
+      <w:r>
+        <w:t>falsey</w:t>
+      </w:r>
+      <w:proofErr w:type="spellEnd"/>
+      <w:r>
+        <w:t xml:space="preserve">. </w:t>
+      </w:r>
     </w:p>
     <w:p>
       <w:pPr>
@@ -284,21 +504,45 @@
       </w:r>
     </w:p>
     <w:p>
-      <w:r>
-        <w:t>a) What is printed?</w:t>
+      <w:pPr>
+        <w:pStyle w:val="ListParagraph"/>
+        <w:numPr>
+          <w:ilvl w:val="0"/>
+          <w:numId w:val="12"/>
+        </w:numPr>
+      </w:pPr>
+      <w:r>
+        <w:t>What is printed?</w:t>
+      </w:r>
+    </w:p>
+    <w:p>
+      <w:pPr>
+        <w:pStyle w:val="ListParagraph"/>
+      </w:pPr>
+      <w:r>
+        <w:t>B</w:t>
       </w:r>
       <w:r>
         <w:br/>
         <w:t xml:space="preserve">   b) Why?</w:t>
       </w:r>
     </w:p>
-    <w:p/>
-    <w:p/>
-    <w:p/>
+    <w:p>
+      <w:r>
+        <w:t xml:space="preserve">       0 is </w:t>
+      </w:r>
+      <w:proofErr w:type="spellStart"/>
+      <w:r>
+        <w:t>falsey</w:t>
+      </w:r>
+      <w:proofErr w:type="spellEnd"/>
+      <w:r>
+        <w:t xml:space="preserve">, so it is treated as false in a conditional statement. </w:t>
+      </w:r>
+    </w:p>
     <w:p/>
     <w:p>
       <w:r>
-        <w:lastRenderedPageBreak/>
         <w:t>10. Consider the code:</w:t>
       </w:r>
     </w:p>
@@ -330,8 +574,23 @@
       </w:r>
     </w:p>
     <w:p>
-      <w:r>
-        <w:t>a) What is printed?</w:t>
+      <w:pPr>
+        <w:pStyle w:val="ListParagraph"/>
+        <w:numPr>
+          <w:ilvl w:val="0"/>
+          <w:numId w:val="13"/>
+        </w:numPr>
+      </w:pPr>
+      <w:r>
+        <w:t>What is printed?</w:t>
+      </w:r>
+    </w:p>
+    <w:p>
+      <w:pPr>
+        <w:pStyle w:val="ListParagraph"/>
+      </w:pPr>
+      <w:r>
+        <w:t>A</w:t>
       </w:r>
       <w:r>
         <w:br/>
@@ -339,11 +598,19 @@
       </w:r>
     </w:p>
     <w:p>
-      <w:r>
-        <w:t>11. Consider the code:</w:t>
+      <w:pPr>
+        <w:pStyle w:val="ListParagraph"/>
+      </w:pPr>
+      <w:r>
+        <w:t>Since “0” is a string, the value is truthy, and A will print.</w:t>
       </w:r>
     </w:p>
     <w:p>
+      <w:r>
+        <w:t>11. Consider the code:</w:t>
+      </w:r>
+    </w:p>
+    <w:p>
       <w:pPr>
         <w:pStyle w:val="IntenseQuote"/>
       </w:pPr>
@@ -371,6 +638,9 @@
       </w:r>
       <w:r>
         <w:br/>
+      </w:r>
+      <w:r>
+        <w:lastRenderedPageBreak/>
         <w:t>else:</w:t>
       </w:r>
       <w:r>
@@ -379,8 +649,23 @@
       </w:r>
     </w:p>
     <w:p>
-      <w:r>
-        <w:t>a) What is printed?</w:t>
+      <w:pPr>
+        <w:pStyle w:val="ListParagraph"/>
+        <w:numPr>
+          <w:ilvl w:val="0"/>
+          <w:numId w:val="14"/>
+        </w:numPr>
+      </w:pPr>
+      <w:r>
+        <w:t>What is printed?</w:t>
+      </w:r>
+    </w:p>
+    <w:p>
+      <w:pPr>
+        <w:pStyle w:val="ListParagraph"/>
+      </w:pPr>
+      <w:r>
+        <w:t>B</w:t>
       </w:r>
       <w:r>
         <w:br/>
@@ -388,11 +673,35 @@
       </w:r>
     </w:p>
     <w:p>
-      <w:r>
-        <w:t>12. Consider the code:</w:t>
+      <w:pPr>
+        <w:pStyle w:val="ListParagraph"/>
+      </w:pPr>
+      <w:r>
+        <w:t xml:space="preserve">Elif X is None is the condition that applies to this conditional, so B is printed as a result. Despite being </w:t>
+      </w:r>
+      <w:proofErr w:type="spellStart"/>
+      <w:r>
+        <w:t>falsey</w:t>
+      </w:r>
+      <w:proofErr w:type="spellEnd"/>
+      <w:r>
+        <w:t xml:space="preserve">, it satisfies the </w:t>
+      </w:r>
+      <w:proofErr w:type="spellStart"/>
+      <w:r>
+        <w:t>elif</w:t>
+      </w:r>
+      <w:proofErr w:type="spellEnd"/>
+      <w:r>
+        <w:t xml:space="preserve">. </w:t>
       </w:r>
     </w:p>
     <w:p>
+      <w:r>
+        <w:t>12. Consider the code:</w:t>
+      </w:r>
+    </w:p>
+    <w:p>
       <w:pPr>
         <w:pStyle w:val="IntenseQuote"/>
       </w:pPr>
@@ -432,9 +741,15 @@
         <w:t>a) What is printed?</w:t>
       </w:r>
       <w:r>
+        <w:t xml:space="preserve"> B</w:t>
+      </w:r>
+      <w:r>
         <w:br/>
         <w:t xml:space="preserve">   b) Why?</w:t>
       </w:r>
+      <w:r>
+        <w:t xml:space="preserve"> Elif x==”” is saying if x is an empty string, which it is, to print B. It is where the conditional makes the most sense. </w:t>
+      </w:r>
     </w:p>
     <w:p>
       <w:pPr>
@@ -457,6 +772,11 @@
         <w:br/>
         <w:t xml:space="preserve">   Write only the condition:</w:t>
       </w:r>
+    </w:p>
+    <w:p>
+      <w:r>
+        <w:t>If n:</w:t>
+      </w:r>
       <w:r>
         <w:br/>
         <w:t xml:space="preserve">   Explanation:</w:t>
@@ -464,12 +784,40 @@
     </w:p>
     <w:p>
       <w:r>
-        <w:t>14. Run code only if a string s is empty.</w:t>
+        <w:t xml:space="preserve">Will run if n is truthy, which all </w:t>
+      </w:r>
+      <w:proofErr w:type="spellStart"/>
+      <w:proofErr w:type="gramStart"/>
+      <w:r>
+        <w:t>non zero</w:t>
+      </w:r>
+      <w:proofErr w:type="spellEnd"/>
+      <w:proofErr w:type="gramEnd"/>
+      <w:r>
+        <w:t xml:space="preserve"> numbers are. </w:t>
+      </w:r>
+    </w:p>
+    <w:p>
+      <w:r>
+        <w:t xml:space="preserve">14. Run code only if </w:t>
+      </w:r>
+      <w:proofErr w:type="gramStart"/>
+      <w:r>
+        <w:t>a string</w:t>
+      </w:r>
+      <w:proofErr w:type="gramEnd"/>
+      <w:r>
+        <w:t xml:space="preserve"> s is empty.</w:t>
       </w:r>
       <w:r>
         <w:br/>
         <w:t xml:space="preserve">   Write only the condition:</w:t>
       </w:r>
+    </w:p>
+    <w:p>
+      <w:r>
+        <w:t>If s =””</w:t>
+      </w:r>
       <w:r>
         <w:br/>
         <w:t xml:space="preserve">   Explanation:</w:t>
@@ -477,16 +825,54 @@
     </w:p>
     <w:p>
       <w:r>
+        <w:t xml:space="preserve">The empty string is </w:t>
+      </w:r>
+      <w:proofErr w:type="spellStart"/>
+      <w:r>
+        <w:t>falsey</w:t>
+      </w:r>
+      <w:proofErr w:type="spellEnd"/>
+      <w:r>
+        <w:t xml:space="preserve">, so we </w:t>
+      </w:r>
+      <w:proofErr w:type="gramStart"/>
+      <w:r>
+        <w:t>have to</w:t>
+      </w:r>
+      <w:proofErr w:type="gramEnd"/>
+      <w:r>
+        <w:t xml:space="preserve"> check and see if S is equal to “” for the code to run. </w:t>
+      </w:r>
+    </w:p>
+    <w:p>
+      <w:r>
         <w:t>15. Run code only if a value x is None.</w:t>
       </w:r>
       <w:r>
         <w:br/>
         <w:t xml:space="preserve">   Write only the condition:</w:t>
       </w:r>
+    </w:p>
+    <w:p>
+      <w:r>
+        <w:lastRenderedPageBreak/>
+        <w:t xml:space="preserve">If x==None: </w:t>
+      </w:r>
       <w:r>
         <w:br/>
         <w:t xml:space="preserve">   Explanation:</w:t>
       </w:r>
+      <w:r>
+        <w:t xml:space="preserve"> Checks to see if the value of X is absent. </w:t>
+      </w:r>
+      <w:proofErr w:type="gramStart"/>
+      <w:r>
+        <w:t>Allows</w:t>
+      </w:r>
+      <w:proofErr w:type="gramEnd"/>
+      <w:r>
+        <w:t xml:space="preserve"> us to check the value of X.</w:t>
+      </w:r>
     </w:p>
     <w:p>
       <w:r>
@@ -496,29 +882,81 @@
         <w:br/>
         <w:t xml:space="preserve">   Write only the condition:</w:t>
       </w:r>
+    </w:p>
+    <w:p>
+      <w:r>
+        <w:t>If n ==0</w:t>
+      </w:r>
       <w:r>
         <w:br/>
         <w:t xml:space="preserve">   Explanation:</w:t>
       </w:r>
     </w:p>
     <w:p>
-      <w:r>
-        <w:t>17. Run code only if a string s is non-empty.</w:t>
+      <w:proofErr w:type="gramStart"/>
+      <w:r>
+        <w:t>Makes</w:t>
+      </w:r>
+      <w:proofErr w:type="gramEnd"/>
+      <w:r>
+        <w:t xml:space="preserve"> sure that the code will only run the number is equal to 0. If </w:t>
+      </w:r>
+      <w:proofErr w:type="gramStart"/>
+      <w:r>
+        <w:t>n:</w:t>
+      </w:r>
+      <w:proofErr w:type="gramEnd"/>
+      <w:r>
+        <w:t xml:space="preserve"> does the opposite.</w:t>
+      </w:r>
+    </w:p>
+    <w:p>
+      <w:r>
+        <w:t xml:space="preserve">17. Run code only if a </w:t>
+      </w:r>
+      <w:proofErr w:type="gramStart"/>
+      <w:r>
+        <w:t>string s</w:t>
+      </w:r>
+      <w:proofErr w:type="gramEnd"/>
+      <w:r>
+        <w:t xml:space="preserve"> is non-empty.</w:t>
       </w:r>
       <w:r>
         <w:br/>
         <w:t xml:space="preserve">   Write only the condition:</w:t>
       </w:r>
+    </w:p>
+    <w:p>
+      <w:r>
+        <w:t xml:space="preserve">If s: </w:t>
+      </w:r>
       <w:r>
         <w:br/>
         <w:t xml:space="preserve">   Explanation:</w:t>
       </w:r>
+      <w:r>
+        <w:t xml:space="preserve"> All </w:t>
+      </w:r>
+      <w:proofErr w:type="spellStart"/>
+      <w:proofErr w:type="gramStart"/>
+      <w:r>
+        <w:t>non empty</w:t>
+      </w:r>
+      <w:proofErr w:type="spellEnd"/>
+      <w:proofErr w:type="gramEnd"/>
+      <w:r>
+        <w:t xml:space="preserve"> strings are truthy, so we use if s to check the string has a character. </w:t>
+      </w:r>
     </w:p>
     <w:p>
       <w:pPr>
         <w:pStyle w:val="Heading2"/>
       </w:pPr>
       <w:r>
+        <w:t xml:space="preserve"> </w:t>
+      </w:r>
+      <w:r>
         <w:t>Part 5 — Writing Full Control Flow</w:t>
       </w:r>
     </w:p>
@@ -528,30 +966,201 @@
       </w:r>
     </w:p>
     <w:p>
-      <w:r>
-        <w:t>19. Write an if / else block that prints "empty" or "non-empty" for a string s.</w:t>
+      <w:pPr>
+        <w:ind w:left="720" w:hanging="720"/>
+      </w:pPr>
+      <w:r>
+        <w:t>If n &gt; 0:</w:t>
       </w:r>
     </w:p>
     <w:p>
-      <w:r>
-        <w:t>20. Write an if / else block that prints "missing" if x is None, otherwise "present".</w:t>
+      <w:pPr>
+        <w:ind w:left="720" w:hanging="720"/>
+      </w:pPr>
+      <w:r>
+        <w:tab/>
+        <w:t>Print(“positive”)</w:t>
       </w:r>
     </w:p>
     <w:p>
+      <w:pPr>
+        <w:ind w:left="720" w:hanging="720"/>
+      </w:pPr>
+      <w:r>
+        <w:t>Elif n&lt;0:</w:t>
+      </w:r>
+    </w:p>
+    <w:p>
+      <w:pPr>
+        <w:ind w:left="720" w:hanging="720"/>
+      </w:pPr>
+      <w:r>
+        <w:tab/>
+        <w:t>Print(“negative”)</w:t>
+      </w:r>
+    </w:p>
+    <w:p>
+      <w:pPr>
+        <w:ind w:left="720" w:hanging="720"/>
+      </w:pPr>
+      <w:r>
+        <w:t>Else:</w:t>
+      </w:r>
+    </w:p>
+    <w:p>
+      <w:pPr>
+        <w:ind w:left="720" w:hanging="720"/>
+      </w:pPr>
+      <w:r>
+        <w:tab/>
+        <w:t>Print(“zero”)</w:t>
+      </w:r>
+    </w:p>
+    <w:p>
+      <w:r>
+        <w:t>19. Write an if / else block that prints "empty" or "non-empty" for a string s.</w:t>
+      </w:r>
+    </w:p>
+    <w:p>
+      <w:r>
+        <w:t>If s:</w:t>
+      </w:r>
+    </w:p>
+    <w:p>
+      <w:r>
+        <w:tab/>
+        <w:t>Print(“non-empty”)</w:t>
+      </w:r>
+    </w:p>
+    <w:p>
+      <w:r>
+        <w:t>Else:</w:t>
+      </w:r>
+    </w:p>
+    <w:p>
+      <w:r>
+        <w:tab/>
+        <w:t>Print(“empty”)</w:t>
+      </w:r>
+    </w:p>
+    <w:p>
+      <w:r>
+        <w:t>20. Write an if / else block that prints "missing" if x is None, otherwise "present".</w:t>
+      </w:r>
+    </w:p>
+    <w:p>
+      <w:r>
+        <w:t>If x is None:</w:t>
+      </w:r>
+    </w:p>
+    <w:p>
+      <w:r>
+        <w:tab/>
+        <w:t>Print(“missing”)</w:t>
+      </w:r>
+    </w:p>
+    <w:p>
+      <w:r>
+        <w:t>Else:</w:t>
+      </w:r>
+    </w:p>
+    <w:p>
+      <w:r>
+        <w:lastRenderedPageBreak/>
+        <w:tab/>
+        <w:t>Print(“present”)</w:t>
+      </w:r>
+    </w:p>
+    <w:p/>
+    <w:p>
       <w:r>
         <w:t>21. Choose ONE problem above and solve it twice:</w:t>
+      </w:r>
+      <w:r>
+        <w:t xml:space="preserve"> Problem 19</w:t>
       </w:r>
       <w:r>
         <w:br/>
         <w:t>a) Using truthiness</w:t>
       </w:r>
-      <w:r>
-        <w:br/>
-        <w:t>b) Using explicit comparison</w:t>
-      </w:r>
+    </w:p>
+    <w:p>
+      <w:r>
+        <w:t xml:space="preserve">If s: </w:t>
+      </w:r>
+    </w:p>
+    <w:p>
+      <w:r>
+        <w:tab/>
+        <w:t>Print(“non-empty”)</w:t>
+      </w:r>
+    </w:p>
+    <w:p>
+      <w:r>
+        <w:t>Else:</w:t>
+      </w:r>
+    </w:p>
+    <w:p>
+      <w:r>
+        <w:tab/>
+        <w:t>Print(“empty”)</w:t>
+      </w:r>
+    </w:p>
+    <w:p>
+      <w:pPr>
+        <w:pStyle w:val="ListParagraph"/>
+        <w:numPr>
+          <w:ilvl w:val="0"/>
+          <w:numId w:val="14"/>
+        </w:numPr>
+      </w:pPr>
+      <w:r>
+        <w:t>Using explicit comparison</w:t>
+      </w:r>
+    </w:p>
+    <w:p>
+      <w:pPr>
+        <w:ind w:left="720"/>
+      </w:pPr>
+      <w:r>
+        <w:t>If s ==””:</w:t>
+      </w:r>
+    </w:p>
+    <w:p>
+      <w:pPr>
+        <w:ind w:left="720"/>
+      </w:pPr>
+      <w:r>
+        <w:tab/>
+        <w:t>Print(“empty”)</w:t>
+      </w:r>
+    </w:p>
+    <w:p>
+      <w:pPr>
+        <w:ind w:left="720"/>
+      </w:pPr>
+      <w:r>
+        <w:t>Else:</w:t>
+      </w:r>
+    </w:p>
+    <w:p>
+      <w:pPr>
+        <w:ind w:left="720"/>
+      </w:pPr>
+      <w:r>
+        <w:tab/>
+        <w:t>Print(“non-empty”)</w:t>
+      </w:r>
+    </w:p>
+    <w:p>
       <w:r>
         <w:br/>
         <w:t>Which version is clearer, and why?</w:t>
+      </w:r>
+    </w:p>
+    <w:p>
+      <w:r>
+        <w:t>The truthiness version is clearer because it is far easier to read, less code, and solves the problem more clearly</w:t>
       </w:r>
     </w:p>
     <w:sectPr>
@@ -735,6 +1344,451 @@
       <w:rPr>
         <w:rFonts w:ascii="Symbol" w:hAnsi="Symbol" w:hint="default"/>
       </w:rPr>
+    </w:lvl>
+  </w:abstractNum>
+  <w:abstractNum w:abstractNumId="9" w15:restartNumberingAfterBreak="0">
+    <w:nsid w:val="43D50689"/>
+    <w:multiLevelType w:val="hybridMultilevel"/>
+    <w:tmpl w:val="13D2E0BC"/>
+    <w:lvl w:ilvl="0" w:tplc="04090017">
+      <w:start w:val="1"/>
+      <w:numFmt w:val="lowerLetter"/>
+      <w:lvlText w:val="%1)"/>
+      <w:lvlJc w:val="left"/>
+      <w:pPr>
+        <w:ind w:left="720" w:hanging="360"/>
+      </w:pPr>
+      <w:rPr>
+        <w:rFonts w:hint="default"/>
+      </w:rPr>
+    </w:lvl>
+    <w:lvl w:ilvl="1" w:tplc="04090019" w:tentative="1">
+      <w:start w:val="1"/>
+      <w:numFmt w:val="lowerLetter"/>
+      <w:lvlText w:val="%2."/>
+      <w:lvlJc w:val="left"/>
+      <w:pPr>
+        <w:ind w:left="1440" w:hanging="360"/>
+      </w:pPr>
+    </w:lvl>
+    <w:lvl w:ilvl="2" w:tplc="0409001B" w:tentative="1">
+      <w:start w:val="1"/>
+      <w:numFmt w:val="lowerRoman"/>
+      <w:lvlText w:val="%3."/>
+      <w:lvlJc w:val="right"/>
+      <w:pPr>
+        <w:ind w:left="2160" w:hanging="180"/>
+      </w:pPr>
+    </w:lvl>
+    <w:lvl w:ilvl="3" w:tplc="0409000F" w:tentative="1">
+      <w:start w:val="1"/>
+      <w:numFmt w:val="decimal"/>
+      <w:lvlText w:val="%4."/>
+      <w:lvlJc w:val="left"/>
+      <w:pPr>
+        <w:ind w:left="2880" w:hanging="360"/>
+      </w:pPr>
+    </w:lvl>
+    <w:lvl w:ilvl="4" w:tplc="04090019" w:tentative="1">
+      <w:start w:val="1"/>
+      <w:numFmt w:val="lowerLetter"/>
+      <w:lvlText w:val="%5."/>
+      <w:lvlJc w:val="left"/>
+      <w:pPr>
+        <w:ind w:left="3600" w:hanging="360"/>
+      </w:pPr>
+    </w:lvl>
+    <w:lvl w:ilvl="5" w:tplc="0409001B" w:tentative="1">
+      <w:start w:val="1"/>
+      <w:numFmt w:val="lowerRoman"/>
+      <w:lvlText w:val="%6."/>
+      <w:lvlJc w:val="right"/>
+      <w:pPr>
+        <w:ind w:left="4320" w:hanging="180"/>
+      </w:pPr>
+    </w:lvl>
+    <w:lvl w:ilvl="6" w:tplc="0409000F" w:tentative="1">
+      <w:start w:val="1"/>
+      <w:numFmt w:val="decimal"/>
+      <w:lvlText w:val="%7."/>
+      <w:lvlJc w:val="left"/>
+      <w:pPr>
+        <w:ind w:left="5040" w:hanging="360"/>
+      </w:pPr>
+    </w:lvl>
+    <w:lvl w:ilvl="7" w:tplc="04090019" w:tentative="1">
+      <w:start w:val="1"/>
+      <w:numFmt w:val="lowerLetter"/>
+      <w:lvlText w:val="%8."/>
+      <w:lvlJc w:val="left"/>
+      <w:pPr>
+        <w:ind w:left="5760" w:hanging="360"/>
+      </w:pPr>
+    </w:lvl>
+    <w:lvl w:ilvl="8" w:tplc="0409001B" w:tentative="1">
+      <w:start w:val="1"/>
+      <w:numFmt w:val="lowerRoman"/>
+      <w:lvlText w:val="%9."/>
+      <w:lvlJc w:val="right"/>
+      <w:pPr>
+        <w:ind w:left="6480" w:hanging="180"/>
+      </w:pPr>
+    </w:lvl>
+  </w:abstractNum>
+  <w:abstractNum w:abstractNumId="10" w15:restartNumberingAfterBreak="0">
+    <w:nsid w:val="4A90332C"/>
+    <w:multiLevelType w:val="hybridMultilevel"/>
+    <w:tmpl w:val="A07A131C"/>
+    <w:lvl w:ilvl="0" w:tplc="04090017">
+      <w:start w:val="1"/>
+      <w:numFmt w:val="lowerLetter"/>
+      <w:lvlText w:val="%1)"/>
+      <w:lvlJc w:val="left"/>
+      <w:pPr>
+        <w:ind w:left="720" w:hanging="360"/>
+      </w:pPr>
+      <w:rPr>
+        <w:rFonts w:hint="default"/>
+      </w:rPr>
+    </w:lvl>
+    <w:lvl w:ilvl="1" w:tplc="04090019" w:tentative="1">
+      <w:start w:val="1"/>
+      <w:numFmt w:val="lowerLetter"/>
+      <w:lvlText w:val="%2."/>
+      <w:lvlJc w:val="left"/>
+      <w:pPr>
+        <w:ind w:left="1440" w:hanging="360"/>
+      </w:pPr>
+    </w:lvl>
+    <w:lvl w:ilvl="2" w:tplc="0409001B" w:tentative="1">
+      <w:start w:val="1"/>
+      <w:numFmt w:val="lowerRoman"/>
+      <w:lvlText w:val="%3."/>
+      <w:lvlJc w:val="right"/>
+      <w:pPr>
+        <w:ind w:left="2160" w:hanging="180"/>
+      </w:pPr>
+    </w:lvl>
+    <w:lvl w:ilvl="3" w:tplc="0409000F" w:tentative="1">
+      <w:start w:val="1"/>
+      <w:numFmt w:val="decimal"/>
+      <w:lvlText w:val="%4."/>
+      <w:lvlJc w:val="left"/>
+      <w:pPr>
+        <w:ind w:left="2880" w:hanging="360"/>
+      </w:pPr>
+    </w:lvl>
+    <w:lvl w:ilvl="4" w:tplc="04090019" w:tentative="1">
+      <w:start w:val="1"/>
+      <w:numFmt w:val="lowerLetter"/>
+      <w:lvlText w:val="%5."/>
+      <w:lvlJc w:val="left"/>
+      <w:pPr>
+        <w:ind w:left="3600" w:hanging="360"/>
+      </w:pPr>
+    </w:lvl>
+    <w:lvl w:ilvl="5" w:tplc="0409001B" w:tentative="1">
+      <w:start w:val="1"/>
+      <w:numFmt w:val="lowerRoman"/>
+      <w:lvlText w:val="%6."/>
+      <w:lvlJc w:val="right"/>
+      <w:pPr>
+        <w:ind w:left="4320" w:hanging="180"/>
+      </w:pPr>
+    </w:lvl>
+    <w:lvl w:ilvl="6" w:tplc="0409000F" w:tentative="1">
+      <w:start w:val="1"/>
+      <w:numFmt w:val="decimal"/>
+      <w:lvlText w:val="%7."/>
+      <w:lvlJc w:val="left"/>
+      <w:pPr>
+        <w:ind w:left="5040" w:hanging="360"/>
+      </w:pPr>
+    </w:lvl>
+    <w:lvl w:ilvl="7" w:tplc="04090019" w:tentative="1">
+      <w:start w:val="1"/>
+      <w:numFmt w:val="lowerLetter"/>
+      <w:lvlText w:val="%8."/>
+      <w:lvlJc w:val="left"/>
+      <w:pPr>
+        <w:ind w:left="5760" w:hanging="360"/>
+      </w:pPr>
+    </w:lvl>
+    <w:lvl w:ilvl="8" w:tplc="0409001B" w:tentative="1">
+      <w:start w:val="1"/>
+      <w:numFmt w:val="lowerRoman"/>
+      <w:lvlText w:val="%9."/>
+      <w:lvlJc w:val="right"/>
+      <w:pPr>
+        <w:ind w:left="6480" w:hanging="180"/>
+      </w:pPr>
+    </w:lvl>
+  </w:abstractNum>
+  <w:abstractNum w:abstractNumId="11" w15:restartNumberingAfterBreak="0">
+    <w:nsid w:val="4BFE042D"/>
+    <w:multiLevelType w:val="hybridMultilevel"/>
+    <w:tmpl w:val="A9FE29C8"/>
+    <w:lvl w:ilvl="0" w:tplc="04090017">
+      <w:start w:val="1"/>
+      <w:numFmt w:val="lowerLetter"/>
+      <w:lvlText w:val="%1)"/>
+      <w:lvlJc w:val="left"/>
+      <w:pPr>
+        <w:ind w:left="720" w:hanging="360"/>
+      </w:pPr>
+      <w:rPr>
+        <w:rFonts w:hint="default"/>
+      </w:rPr>
+    </w:lvl>
+    <w:lvl w:ilvl="1" w:tplc="04090019">
+      <w:start w:val="1"/>
+      <w:numFmt w:val="lowerLetter"/>
+      <w:lvlText w:val="%2."/>
+      <w:lvlJc w:val="left"/>
+      <w:pPr>
+        <w:ind w:left="1440" w:hanging="360"/>
+      </w:pPr>
+    </w:lvl>
+    <w:lvl w:ilvl="2" w:tplc="0409001B" w:tentative="1">
+      <w:start w:val="1"/>
+      <w:numFmt w:val="lowerRoman"/>
+      <w:lvlText w:val="%3."/>
+      <w:lvlJc w:val="right"/>
+      <w:pPr>
+        <w:ind w:left="2160" w:hanging="180"/>
+      </w:pPr>
+    </w:lvl>
+    <w:lvl w:ilvl="3" w:tplc="0409000F" w:tentative="1">
+      <w:start w:val="1"/>
+      <w:numFmt w:val="decimal"/>
+      <w:lvlText w:val="%4."/>
+      <w:lvlJc w:val="left"/>
+      <w:pPr>
+        <w:ind w:left="2880" w:hanging="360"/>
+      </w:pPr>
+    </w:lvl>
+    <w:lvl w:ilvl="4" w:tplc="04090019" w:tentative="1">
+      <w:start w:val="1"/>
+      <w:numFmt w:val="lowerLetter"/>
+      <w:lvlText w:val="%5."/>
+      <w:lvlJc w:val="left"/>
+      <w:pPr>
+        <w:ind w:left="3600" w:hanging="360"/>
+      </w:pPr>
+    </w:lvl>
+    <w:lvl w:ilvl="5" w:tplc="0409001B" w:tentative="1">
+      <w:start w:val="1"/>
+      <w:numFmt w:val="lowerRoman"/>
+      <w:lvlText w:val="%6."/>
+      <w:lvlJc w:val="right"/>
+      <w:pPr>
+        <w:ind w:left="4320" w:hanging="180"/>
+      </w:pPr>
+    </w:lvl>
+    <w:lvl w:ilvl="6" w:tplc="0409000F" w:tentative="1">
+      <w:start w:val="1"/>
+      <w:numFmt w:val="decimal"/>
+      <w:lvlText w:val="%7."/>
+      <w:lvlJc w:val="left"/>
+      <w:pPr>
+        <w:ind w:left="5040" w:hanging="360"/>
+      </w:pPr>
+    </w:lvl>
+    <w:lvl w:ilvl="7" w:tplc="04090019" w:tentative="1">
+      <w:start w:val="1"/>
+      <w:numFmt w:val="lowerLetter"/>
+      <w:lvlText w:val="%8."/>
+      <w:lvlJc w:val="left"/>
+      <w:pPr>
+        <w:ind w:left="5760" w:hanging="360"/>
+      </w:pPr>
+    </w:lvl>
+    <w:lvl w:ilvl="8" w:tplc="0409001B" w:tentative="1">
+      <w:start w:val="1"/>
+      <w:numFmt w:val="lowerRoman"/>
+      <w:lvlText w:val="%9."/>
+      <w:lvlJc w:val="right"/>
+      <w:pPr>
+        <w:ind w:left="6480" w:hanging="180"/>
+      </w:pPr>
+    </w:lvl>
+  </w:abstractNum>
+  <w:abstractNum w:abstractNumId="12" w15:restartNumberingAfterBreak="0">
+    <w:nsid w:val="4ED32879"/>
+    <w:multiLevelType w:val="hybridMultilevel"/>
+    <w:tmpl w:val="F634D7EE"/>
+    <w:lvl w:ilvl="0" w:tplc="04090017">
+      <w:start w:val="1"/>
+      <w:numFmt w:val="lowerLetter"/>
+      <w:lvlText w:val="%1)"/>
+      <w:lvlJc w:val="left"/>
+      <w:pPr>
+        <w:ind w:left="720" w:hanging="360"/>
+      </w:pPr>
+      <w:rPr>
+        <w:rFonts w:hint="default"/>
+      </w:rPr>
+    </w:lvl>
+    <w:lvl w:ilvl="1" w:tplc="04090019">
+      <w:start w:val="1"/>
+      <w:numFmt w:val="lowerLetter"/>
+      <w:lvlText w:val="%2."/>
+      <w:lvlJc w:val="left"/>
+      <w:pPr>
+        <w:ind w:left="1440" w:hanging="360"/>
+      </w:pPr>
+    </w:lvl>
+    <w:lvl w:ilvl="2" w:tplc="0409001B" w:tentative="1">
+      <w:start w:val="1"/>
+      <w:numFmt w:val="lowerRoman"/>
+      <w:lvlText w:val="%3."/>
+      <w:lvlJc w:val="right"/>
+      <w:pPr>
+        <w:ind w:left="2160" w:hanging="180"/>
+      </w:pPr>
+    </w:lvl>
+    <w:lvl w:ilvl="3" w:tplc="0409000F" w:tentative="1">
+      <w:start w:val="1"/>
+      <w:numFmt w:val="decimal"/>
+      <w:lvlText w:val="%4."/>
+      <w:lvlJc w:val="left"/>
+      <w:pPr>
+        <w:ind w:left="2880" w:hanging="360"/>
+      </w:pPr>
+    </w:lvl>
+    <w:lvl w:ilvl="4" w:tplc="04090019" w:tentative="1">
+      <w:start w:val="1"/>
+      <w:numFmt w:val="lowerLetter"/>
+      <w:lvlText w:val="%5."/>
+      <w:lvlJc w:val="left"/>
+      <w:pPr>
+        <w:ind w:left="3600" w:hanging="360"/>
+      </w:pPr>
+    </w:lvl>
+    <w:lvl w:ilvl="5" w:tplc="0409001B" w:tentative="1">
+      <w:start w:val="1"/>
+      <w:numFmt w:val="lowerRoman"/>
+      <w:lvlText w:val="%6."/>
+      <w:lvlJc w:val="right"/>
+      <w:pPr>
+        <w:ind w:left="4320" w:hanging="180"/>
+      </w:pPr>
+    </w:lvl>
+    <w:lvl w:ilvl="6" w:tplc="0409000F" w:tentative="1">
+      <w:start w:val="1"/>
+      <w:numFmt w:val="decimal"/>
+      <w:lvlText w:val="%7."/>
+      <w:lvlJc w:val="left"/>
+      <w:pPr>
+        <w:ind w:left="5040" w:hanging="360"/>
+      </w:pPr>
+    </w:lvl>
+    <w:lvl w:ilvl="7" w:tplc="04090019" w:tentative="1">
+      <w:start w:val="1"/>
+      <w:numFmt w:val="lowerLetter"/>
+      <w:lvlText w:val="%8."/>
+      <w:lvlJc w:val="left"/>
+      <w:pPr>
+        <w:ind w:left="5760" w:hanging="360"/>
+      </w:pPr>
+    </w:lvl>
+    <w:lvl w:ilvl="8" w:tplc="0409001B" w:tentative="1">
+      <w:start w:val="1"/>
+      <w:numFmt w:val="lowerRoman"/>
+      <w:lvlText w:val="%9."/>
+      <w:lvlJc w:val="right"/>
+      <w:pPr>
+        <w:ind w:left="6480" w:hanging="180"/>
+      </w:pPr>
+    </w:lvl>
+  </w:abstractNum>
+  <w:abstractNum w:abstractNumId="13" w15:restartNumberingAfterBreak="0">
+    <w:nsid w:val="701B7A5D"/>
+    <w:multiLevelType w:val="hybridMultilevel"/>
+    <w:tmpl w:val="14DEFF72"/>
+    <w:lvl w:ilvl="0" w:tplc="04090017">
+      <w:start w:val="1"/>
+      <w:numFmt w:val="lowerLetter"/>
+      <w:lvlText w:val="%1)"/>
+      <w:lvlJc w:val="left"/>
+      <w:pPr>
+        <w:ind w:left="720" w:hanging="360"/>
+      </w:pPr>
+      <w:rPr>
+        <w:rFonts w:hint="default"/>
+      </w:rPr>
+    </w:lvl>
+    <w:lvl w:ilvl="1" w:tplc="04090019" w:tentative="1">
+      <w:start w:val="1"/>
+      <w:numFmt w:val="lowerLetter"/>
+      <w:lvlText w:val="%2."/>
+      <w:lvlJc w:val="left"/>
+      <w:pPr>
+        <w:ind w:left="1440" w:hanging="360"/>
+      </w:pPr>
+    </w:lvl>
+    <w:lvl w:ilvl="2" w:tplc="0409001B" w:tentative="1">
+      <w:start w:val="1"/>
+      <w:numFmt w:val="lowerRoman"/>
+      <w:lvlText w:val="%3."/>
+      <w:lvlJc w:val="right"/>
+      <w:pPr>
+        <w:ind w:left="2160" w:hanging="180"/>
+      </w:pPr>
+    </w:lvl>
+    <w:lvl w:ilvl="3" w:tplc="0409000F" w:tentative="1">
+      <w:start w:val="1"/>
+      <w:numFmt w:val="decimal"/>
+      <w:lvlText w:val="%4."/>
+      <w:lvlJc w:val="left"/>
+      <w:pPr>
+        <w:ind w:left="2880" w:hanging="360"/>
+      </w:pPr>
+    </w:lvl>
+    <w:lvl w:ilvl="4" w:tplc="04090019" w:tentative="1">
+      <w:start w:val="1"/>
+      <w:numFmt w:val="lowerLetter"/>
+      <w:lvlText w:val="%5."/>
+      <w:lvlJc w:val="left"/>
+      <w:pPr>
+        <w:ind w:left="3600" w:hanging="360"/>
+      </w:pPr>
+    </w:lvl>
+    <w:lvl w:ilvl="5" w:tplc="0409001B" w:tentative="1">
+      <w:start w:val="1"/>
+      <w:numFmt w:val="lowerRoman"/>
+      <w:lvlText w:val="%6."/>
+      <w:lvlJc w:val="right"/>
+      <w:pPr>
+        <w:ind w:left="4320" w:hanging="180"/>
+      </w:pPr>
+    </w:lvl>
+    <w:lvl w:ilvl="6" w:tplc="0409000F" w:tentative="1">
+      <w:start w:val="1"/>
+      <w:numFmt w:val="decimal"/>
+      <w:lvlText w:val="%7."/>
+      <w:lvlJc w:val="left"/>
+      <w:pPr>
+        <w:ind w:left="5040" w:hanging="360"/>
+      </w:pPr>
+    </w:lvl>
+    <w:lvl w:ilvl="7" w:tplc="04090019" w:tentative="1">
+      <w:start w:val="1"/>
+      <w:numFmt w:val="lowerLetter"/>
+      <w:lvlText w:val="%8."/>
+      <w:lvlJc w:val="left"/>
+      <w:pPr>
+        <w:ind w:left="5760" w:hanging="360"/>
+      </w:pPr>
+    </w:lvl>
+    <w:lvl w:ilvl="8" w:tplc="0409001B" w:tentative="1">
+      <w:start w:val="1"/>
+      <w:numFmt w:val="lowerRoman"/>
+      <w:lvlText w:val="%9."/>
+      <w:lvlJc w:val="right"/>
+      <w:pPr>
+        <w:ind w:left="6480" w:hanging="180"/>
+      </w:pPr>
     </w:lvl>
   </w:abstractNum>
   <w:num w:numId="1" w16cid:durableId="248781748">
@@ -763,6 +1817,21 @@
   </w:num>
   <w:num w:numId="9" w16cid:durableId="839975275">
     <w:abstractNumId w:val="0"/>
+  </w:num>
+  <w:num w:numId="10" w16cid:durableId="116028989">
+    <w:abstractNumId w:val="11"/>
+  </w:num>
+  <w:num w:numId="11" w16cid:durableId="1873616554">
+    <w:abstractNumId w:val="13"/>
+  </w:num>
+  <w:num w:numId="12" w16cid:durableId="995765447">
+    <w:abstractNumId w:val="9"/>
+  </w:num>
+  <w:num w:numId="13" w16cid:durableId="823396293">
+    <w:abstractNumId w:val="10"/>
+  </w:num>
+  <w:num w:numId="14" w16cid:durableId="953053534">
+    <w:abstractNumId w:val="12"/>
   </w:num>
 </w:numbering>
 </file>

</xml_diff>